<commit_message>
FUNCION DE GENERAR CERTIFICADO
</commit_message>
<xml_diff>
--- a/plantilla_compa/compatibilidad_indeterminada.docx
+++ b/plantilla_compa/compatibilidad_indeterminada.docx
@@ -1679,7 +1679,29 @@
                 <w:szCs w:val="18"/>
                 <w:lang w:val="es-ES"/>
               </w:rPr>
-              <w:t>{{con_si}}</w:t>
+              <w:t>{{con</w:t>
+            </w:r>
+            <w:r>
+              <w:rPr>
+                <w:rFonts w:ascii="Calibri" w:hAnsi="Calibri" w:cs="Calibri"/>
+                <w:b/>
+                <w:bCs/>
+                <w:sz w:val="18"/>
+                <w:szCs w:val="18"/>
+                <w:lang w:val="es-ES"/>
+              </w:rPr>
+              <w:t>f</w:t>
+            </w:r>
+            <w:r>
+              <w:rPr>
+                <w:rFonts w:ascii="Calibri" w:hAnsi="Calibri" w:cs="Calibri"/>
+                <w:b/>
+                <w:bCs/>
+                <w:sz w:val="18"/>
+                <w:szCs w:val="18"/>
+                <w:lang w:val="es-ES"/>
+              </w:rPr>
+              <w:t>_si}}</w:t>
             </w:r>
           </w:p>
         </w:tc>
@@ -1709,7 +1731,29 @@
                 <w:szCs w:val="18"/>
                 <w:lang w:val="es-ES"/>
               </w:rPr>
-              <w:t>{{con_no}}</w:t>
+              <w:t>{{con</w:t>
+            </w:r>
+            <w:r>
+              <w:rPr>
+                <w:rFonts w:ascii="Calibri" w:hAnsi="Calibri" w:cs="Calibri"/>
+                <w:b/>
+                <w:bCs/>
+                <w:sz w:val="18"/>
+                <w:szCs w:val="18"/>
+                <w:lang w:val="es-ES"/>
+              </w:rPr>
+              <w:t>f</w:t>
+            </w:r>
+            <w:r>
+              <w:rPr>
+                <w:rFonts w:ascii="Calibri" w:hAnsi="Calibri" w:cs="Calibri"/>
+                <w:b/>
+                <w:bCs/>
+                <w:sz w:val="18"/>
+                <w:szCs w:val="18"/>
+                <w:lang w:val="es-ES"/>
+              </w:rPr>
+              <w:t>_no}}</w:t>
             </w:r>
           </w:p>
         </w:tc>
@@ -2220,7 +2264,7 @@
                     </wp:anchor>
                   </w:drawing>
                 </mc:Choice>
-                <mc:Fallback xmlns:oel="http://schemas.microsoft.com/office/2019/extlst" xmlns:w16du="http://schemas.microsoft.com/office/word/2023/wordml/word16du">
+                <mc:Fallback xmlns:w16du="http://schemas.microsoft.com/office/word/2023/wordml/word16du" xmlns:oel="http://schemas.microsoft.com/office/2019/extlst">
                   <w:pict>
                     <v:oval w14:anchorId="487FE29A" id="Elipse 3" o:spid="_x0000_s1026" style="position:absolute;margin-left:35.8pt;margin-top:4.45pt;width:67.05pt;height:64.65pt;z-index:251707392;visibility:visible;mso-wrap-style:square;mso-width-percent:0;mso-height-percent:0;mso-wrap-distance-left:9pt;mso-wrap-distance-top:0;mso-wrap-distance-right:9pt;mso-wrap-distance-bottom:0;mso-position-horizontal:absolute;mso-position-horizontal-relative:text;mso-position-vertical:absolute;mso-position-vertical-relative:text;mso-width-percent:0;mso-height-percent:0;mso-width-relative:margin;mso-height-relative:margin;v-text-anchor:middle" o:gfxdata="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" filled="f" strokecolor="black [3213]" strokeweight="1.5pt">
                       <v:stroke joinstyle="miter"/>
@@ -2342,7 +2386,7 @@
                     </wp:anchor>
                   </w:drawing>
                 </mc:Choice>
-                <mc:Fallback xmlns:oel="http://schemas.microsoft.com/office/2019/extlst" xmlns:w16du="http://schemas.microsoft.com/office/word/2023/wordml/word16du">
+                <mc:Fallback xmlns:w16du="http://schemas.microsoft.com/office/word/2023/wordml/word16du" xmlns:oel="http://schemas.microsoft.com/office/2019/extlst">
                   <w:pict>
                     <v:rect w14:anchorId="44C02F79" id="Rectángulo 4" o:spid="_x0000_s1026" style="position:absolute;margin-left:73pt;margin-top:1.9pt;width:7.45pt;height:8.4pt;rotation:-6142251fd;flip:x y;z-index:251735040;visibility:visible;mso-wrap-style:square;mso-width-percent:0;mso-height-percent:0;mso-wrap-distance-left:9pt;mso-wrap-distance-top:0;mso-wrap-distance-right:9pt;mso-wrap-distance-bottom:0;mso-position-horizontal:absolute;mso-position-horizontal-relative:text;mso-position-vertical:absolute;mso-position-vertical-relative:text;mso-width-percent:0;mso-height-percent:0;mso-width-relative:margin;mso-height-relative:margin;v-text-anchor:middle" o:gfxdata="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" fillcolor="black [3200]" strokecolor="black [480]" strokeweight="1.5pt"/>
                   </w:pict>
@@ -2930,7 +2974,7 @@
               </wp:anchor>
             </w:drawing>
           </mc:Choice>
-          <mc:Fallback xmlns:oel="http://schemas.microsoft.com/office/2019/extlst" xmlns:w16du="http://schemas.microsoft.com/office/word/2023/wordml/word16du">
+          <mc:Fallback xmlns:w16du="http://schemas.microsoft.com/office/word/2023/wordml/word16du" xmlns:oel="http://schemas.microsoft.com/office/2019/extlst">
             <w:pict>
               <v:shapetype w14:anchorId="3C6CDE05" id="_x0000_t202" coordsize="21600,21600" o:spt="202" path="m,l,21600r21600,l21600,xe">
                 <v:stroke joinstyle="miter"/>

</xml_diff>